<commit_message>
Added "Local account" to the description of SMB folder accounts.
</commit_message>
<xml_diff>
--- a/help/SMBSync2_Help_EN_folder_smb.docx
+++ b/help/SMBSync2_Help_EN_folder_smb.docx
@@ -824,8 +824,9 @@
     <w:p>
       <w:pPr>
         <w:pStyle w:val="af2"/>
-        <w:ind w:firstLine="420"/>
-        <w:rPr>
+        <w:ind w:left="420"/>
+        <w:rPr>
+          <w:rFonts w:hint="eastAsia"/>
           <w:szCs w:val="21"/>
         </w:rPr>
       </w:pPr>
@@ -852,6 +853,19 @@
           <w:szCs w:val="21"/>
         </w:rPr>
         <w:t xml:space="preserve"> host.</w:t>
+      </w:r>
+      <w:r>
+        <w:rPr>
+          <w:rFonts w:hint="eastAsia"/>
+          <w:szCs w:val="21"/>
+        </w:rPr>
+        <w:t xml:space="preserve"> </w:t>
+      </w:r>
+      <w:r>
+        <w:rPr>
+          <w:szCs w:val="21"/>
+        </w:rPr>
+        <w:t>A Microsoft account cannot be used with SMBSync2. Please create a local account and use it.</w:t>
       </w:r>
     </w:p>
     <w:p>
@@ -939,6 +953,7 @@
           <w:rFonts w:hint="eastAsia"/>
           <w:szCs w:val="21"/>
         </w:rPr>
+        <w:lastRenderedPageBreak/>
         <w:t>L</w:t>
       </w:r>
       <w:r>
@@ -979,7 +994,6 @@
         <w:rPr>
           <w:szCs w:val="21"/>
         </w:rPr>
-        <w:lastRenderedPageBreak/>
         <w:t>Connects to the specified host and list all available shares for the account.</w:t>
       </w:r>
       <w:r>
@@ -1946,6 +1960,7 @@
           <w:rFonts w:hint="eastAsia"/>
           <w:szCs w:val="21"/>
         </w:rPr>
+        <w:lastRenderedPageBreak/>
         <w:t>Older than 7 days</w:t>
       </w:r>
     </w:p>
@@ -1961,7 +1976,6 @@
         <w:rPr>
           <w:szCs w:val="21"/>
         </w:rPr>
-        <w:lastRenderedPageBreak/>
         <w:t xml:space="preserve">Archive only files with a </w:t>
       </w:r>
       <w:r>
@@ -2813,6 +2827,7 @@
         <w:rPr>
           <w:szCs w:val="21"/>
         </w:rPr>
+        <w:lastRenderedPageBreak/>
         <w:t xml:space="preserve">Will be replaced by the </w:t>
       </w:r>
       <w:r>
@@ -2851,7 +2866,6 @@
         <w:rPr>
           <w:szCs w:val="21"/>
         </w:rPr>
-        <w:lastRenderedPageBreak/>
         <w:t>%</w:t>
       </w:r>
       <w:r>
@@ -3702,7 +3716,7 @@
         <w:rStyle w:val="ac"/>
         <w:noProof/>
       </w:rPr>
-      <w:t>4</w:t>
+      <w:t>2</w:t>
     </w:r>
     <w:r>
       <w:rPr>
@@ -4044,28 +4058,28 @@
         <v:path o:extrusionok="f" gradientshapeok="t" o:connecttype="rect"/>
         <o:lock v:ext="edit" aspectratio="t"/>
       </v:shapetype>
-      <v:shape id="_x0000_i1030" type="#_x0000_t75" style="width:9.75pt;height:9.75pt" o:bullet="t">
+      <v:shape id="_x0000_i1042" type="#_x0000_t75" style="width:9.75pt;height:9.75pt" o:bullet="t">
         <v:imagedata r:id="rId1" o:title="BD21335_"/>
       </v:shape>
     </w:pict>
   </w:numPicBullet>
   <w:numPicBullet w:numPicBulletId="1">
     <w:pict>
-      <v:shape id="_x0000_i1031" type="#_x0000_t75" style="width:11.25pt;height:11.25pt" o:bullet="t">
+      <v:shape id="_x0000_i1043" type="#_x0000_t75" style="width:11.25pt;height:11.25pt" o:bullet="t">
         <v:imagedata r:id="rId2" o:title="BD14565_"/>
       </v:shape>
     </w:pict>
   </w:numPicBullet>
   <w:numPicBullet w:numPicBulletId="2">
     <w:pict>
-      <v:shape id="_x0000_i1032" type="#_x0000_t75" style="width:14.25pt;height:14.25pt;visibility:visible;mso-wrap-style:square" o:bullet="t">
+      <v:shape id="_x0000_i1044" type="#_x0000_t75" style="width:14.25pt;height:14.25pt;visibility:visible;mso-wrap-style:square" o:bullet="t">
         <v:imagedata r:id="rId3" o:title="context_button_select_all"/>
       </v:shape>
     </w:pict>
   </w:numPicBullet>
   <w:numPicBullet w:numPicBulletId="3">
     <w:pict>
-      <v:shape id="_x0000_i1033" type="#_x0000_t75" style="width:48pt;height:48pt;visibility:visible;mso-wrap-style:square" o:bullet="t">
+      <v:shape id="_x0000_i1045" type="#_x0000_t75" style="width:48pt;height:48pt;visibility:visible;mso-wrap-style:square" o:bullet="t">
         <v:imagedata r:id="rId4" o:title="context_button_share"/>
       </v:shape>
     </w:pict>
@@ -9937,7 +9951,7 @@
   <w:docDefaults>
     <w:rPrDefault>
       <w:rPr>
-        <w:rFonts w:ascii="Century" w:eastAsia="MS Mincho" w:hAnsi="Century" w:cs="Times New Roman"/>
+        <w:rFonts w:ascii="Century" w:eastAsiaTheme="minorEastAsia" w:hAnsi="Century" w:cs="Times New Roman"/>
         <w:lang w:val="en-US" w:eastAsia="ja-JP" w:bidi="ar-SA"/>
       </w:rPr>
     </w:rPrDefault>
@@ -10942,7 +10956,7 @@
 </file>
 
 <file path=customXml/itemProps1.xml><?xml version="1.0" encoding="utf-8"?>
-<ds:datastoreItem xmlns:ds="http://schemas.openxmlformats.org/officeDocument/2006/customXml" ds:itemID="{6537A721-C998-4674-8CFF-9744B7195064}">
+<ds:datastoreItem xmlns:ds="http://schemas.openxmlformats.org/officeDocument/2006/customXml" ds:itemID="{72994FA3-F146-4313-90DD-D6A6B8FB633D}">
   <ds:schemaRefs>
     <ds:schemaRef ds:uri="http://schemas.openxmlformats.org/officeDocument/2006/bibliography"/>
   </ds:schemaRefs>

</xml_diff>